<commit_message>
changes what power interuption in delay mode does, should enter harvest followed by pre-chill
</commit_message>
<xml_diff>
--- a/winter/D-11010.00003_04_v30011.docx
+++ b/winter/D-11010.00003_04_v30011.docx
@@ -5157,7 +5157,7 @@
           <v:shape id="_x0000_i1622" type="#_x0000_t75" style="width:164.8pt;height:236.8pt" o:ole="">
             <v:imagedata r:id="rId8" o:title=""/>
           </v:shape>
-          <o:OLEObject Type="Embed" ProgID="Visio.Drawing.11" ShapeID="_x0000_i1622" DrawAspect="Content" ObjectID="_1576636752" r:id="rId9"/>
+          <o:OLEObject Type="Embed" ProgID="Visio.Drawing.11" ShapeID="_x0000_i1622" DrawAspect="Content" ObjectID="_1576637207" r:id="rId9"/>
         </w:object>
       </w:r>
     </w:p>
@@ -19889,7 +19889,7 @@
           <v:shape id="_x0000_i1621" type="#_x0000_t75" style="width:502.75pt;height:424.9pt" o:ole="">
             <v:imagedata r:id="rId16" o:title=""/>
           </v:shape>
-          <o:OLEObject Type="Embed" ProgID="Visio.Drawing.11" ShapeID="_x0000_i1621" DrawAspect="Content" ObjectID="_1576636753" r:id="rId17"/>
+          <o:OLEObject Type="Embed" ProgID="Visio.Drawing.11" ShapeID="_x0000_i1621" DrawAspect="Content" ObjectID="_1576637208" r:id="rId17"/>
         </w:object>
       </w:r>
     </w:p>
@@ -35158,7 +35158,23 @@
           <w:rFonts w:eastAsia="SimSun"/>
           <w:szCs w:val="20"/>
         </w:rPr>
-        <w:t xml:space="preserve">9 (delay 24 hours), the ice machine will remain </w:t>
+        <w:t>9 (d</w:t>
+      </w:r>
+      <w:bookmarkStart w:id="174" w:name="_GoBack"/>
+      <w:bookmarkEnd w:id="174"/>
+      <w:r>
+        <w:rPr>
+          <w:rFonts w:eastAsia="SimSun"/>
+          <w:szCs w:val="20"/>
+        </w:rPr>
+        <w:t>elay 24 hour</w:t>
+      </w:r>
+      <w:r>
+        <w:rPr>
+          <w:rFonts w:eastAsia="SimSun"/>
+          <w:szCs w:val="20"/>
+        </w:rPr>
+        <w:t>s), the ice machine shall enter a harvest followed by pre-chill</w:t>
       </w:r>
       <w:r>
         <w:rPr>
@@ -35166,7 +35182,7 @@
           <w:b/>
           <w:szCs w:val="20"/>
         </w:rPr>
-        <w:t>OFF.</w:t>
+        <w:t>.</w:t>
       </w:r>
       <w:r>
         <w:rPr>
@@ -35356,7 +35372,7 @@
           <w:szCs w:val="20"/>
         </w:rPr>
       </w:pPr>
-      <w:bookmarkStart w:id="174" w:name="_Toc502820627"/>
+      <w:bookmarkStart w:id="175" w:name="_Toc502820627"/>
       <w:r>
         <w:t>14.9</w:t>
       </w:r>
@@ -35366,11 +35382,11 @@
       <w:r>
         <w:t>Cleaning Sequence (Ice Machine State 6)</w:t>
       </w:r>
-      <w:bookmarkStart w:id="175" w:name="_Toc435192404"/>
-      <w:bookmarkStart w:id="176" w:name="_Toc435448252"/>
+      <w:bookmarkStart w:id="176" w:name="_Toc435192404"/>
+      <w:bookmarkStart w:id="177" w:name="_Toc435448252"/>
       <w:bookmarkEnd w:id="169"/>
       <w:bookmarkEnd w:id="170"/>
-      <w:bookmarkEnd w:id="174"/>
+      <w:bookmarkEnd w:id="175"/>
     </w:p>
     <w:p>
       <w:pPr>
@@ -35393,8 +35409,8 @@
         </w:rPr>
         <w:t>Neo</w:t>
       </w:r>
-      <w:bookmarkEnd w:id="175"/>
       <w:bookmarkEnd w:id="176"/>
+      <w:bookmarkEnd w:id="177"/>
     </w:p>
     <w:p>
       <w:pPr>
@@ -35408,31 +35424,30 @@
           <w:u w:val="single"/>
         </w:rPr>
       </w:pPr>
-      <w:bookmarkStart w:id="177" w:name="_Toc348007977"/>
-      <w:bookmarkStart w:id="178" w:name="_Toc348009027"/>
-      <w:bookmarkStart w:id="179" w:name="_Toc348009165"/>
-      <w:bookmarkStart w:id="180" w:name="_Toc348009602"/>
-      <w:bookmarkStart w:id="181" w:name="_Toc348009700"/>
-      <w:bookmarkStart w:id="182" w:name="_Toc348009798"/>
-      <w:bookmarkStart w:id="183" w:name="_Toc348009880"/>
-      <w:bookmarkStart w:id="184" w:name="_Toc348010209"/>
-      <w:bookmarkStart w:id="185" w:name="_Toc348010277"/>
-      <w:bookmarkStart w:id="186" w:name="_Toc348010345"/>
-      <w:bookmarkStart w:id="187" w:name="_Toc348010413"/>
-      <w:bookmarkStart w:id="188" w:name="_Toc348097518"/>
-      <w:bookmarkStart w:id="189" w:name="_Toc348007978"/>
-      <w:bookmarkStart w:id="190" w:name="_Toc348009028"/>
-      <w:bookmarkStart w:id="191" w:name="_Toc348009166"/>
-      <w:bookmarkStart w:id="192" w:name="_Toc348009603"/>
-      <w:bookmarkStart w:id="193" w:name="_Toc348009701"/>
-      <w:bookmarkStart w:id="194" w:name="_Toc348009799"/>
-      <w:bookmarkStart w:id="195" w:name="_Toc348009881"/>
-      <w:bookmarkStart w:id="196" w:name="_Toc348010210"/>
-      <w:bookmarkStart w:id="197" w:name="_Toc348010278"/>
-      <w:bookmarkStart w:id="198" w:name="_Toc348010346"/>
-      <w:bookmarkStart w:id="199" w:name="_Toc348010414"/>
-      <w:bookmarkStart w:id="200" w:name="_Toc348097519"/>
-      <w:bookmarkEnd w:id="177"/>
+      <w:bookmarkStart w:id="178" w:name="_Toc348007977"/>
+      <w:bookmarkStart w:id="179" w:name="_Toc348009027"/>
+      <w:bookmarkStart w:id="180" w:name="_Toc348009165"/>
+      <w:bookmarkStart w:id="181" w:name="_Toc348009602"/>
+      <w:bookmarkStart w:id="182" w:name="_Toc348009700"/>
+      <w:bookmarkStart w:id="183" w:name="_Toc348009798"/>
+      <w:bookmarkStart w:id="184" w:name="_Toc348009880"/>
+      <w:bookmarkStart w:id="185" w:name="_Toc348010209"/>
+      <w:bookmarkStart w:id="186" w:name="_Toc348010277"/>
+      <w:bookmarkStart w:id="187" w:name="_Toc348010345"/>
+      <w:bookmarkStart w:id="188" w:name="_Toc348010413"/>
+      <w:bookmarkStart w:id="189" w:name="_Toc348097518"/>
+      <w:bookmarkStart w:id="190" w:name="_Toc348007978"/>
+      <w:bookmarkStart w:id="191" w:name="_Toc348009028"/>
+      <w:bookmarkStart w:id="192" w:name="_Toc348009166"/>
+      <w:bookmarkStart w:id="193" w:name="_Toc348009603"/>
+      <w:bookmarkStart w:id="194" w:name="_Toc348009701"/>
+      <w:bookmarkStart w:id="195" w:name="_Toc348009799"/>
+      <w:bookmarkStart w:id="196" w:name="_Toc348009881"/>
+      <w:bookmarkStart w:id="197" w:name="_Toc348010210"/>
+      <w:bookmarkStart w:id="198" w:name="_Toc348010278"/>
+      <w:bookmarkStart w:id="199" w:name="_Toc348010346"/>
+      <w:bookmarkStart w:id="200" w:name="_Toc348010414"/>
+      <w:bookmarkStart w:id="201" w:name="_Toc348097519"/>
       <w:bookmarkEnd w:id="178"/>
       <w:bookmarkEnd w:id="179"/>
       <w:bookmarkEnd w:id="180"/>
@@ -35456,6 +35471,7 @@
       <w:bookmarkEnd w:id="198"/>
       <w:bookmarkEnd w:id="199"/>
       <w:bookmarkEnd w:id="200"/>
+      <w:bookmarkEnd w:id="201"/>
       <w:r>
         <w:rPr>
           <w:rFonts w:eastAsia="SimSun"/>
@@ -36273,8 +36289,6 @@
               </w:rPr>
               <w:t>, Water pump shall energize at 60 seconds or when ice thickness float is satisfied</w:t>
             </w:r>
-            <w:bookmarkStart w:id="201" w:name="_GoBack"/>
-            <w:bookmarkEnd w:id="201"/>
           </w:p>
           <w:p>
             <w:pPr>
@@ -49365,7 +49379,7 @@
           </mc:Choice>
           <mc:Fallback>
             <w:pict>
-              <v:rect w14:anchorId="6096DA55" id="Rectangle 26" o:spid="_x0000_s1026" style="position:absolute;margin-left:235.7pt;margin-top:15.95pt;width:17pt;height:17.65pt;z-index:251698176;visibility:visible;mso-wrap-style:square;mso-width-percent:0;mso-height-percent:0;mso-wrap-distance-left:9pt;mso-wrap-distance-top:0;mso-wrap-distance-right:9pt;mso-wrap-distance-bottom:0;mso-position-horizontal:absolute;mso-position-horizontal-relative:text;mso-position-vertical:absolute;mso-position-vertical-relative:text;mso-width-percent:0;mso-height-percent:0;mso-width-relative:page;mso-height-relative:page;v-text-anchor:top" o:gfxdata="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" filled="f" strokecolor="yellow" strokeweight="4.5pt"/>
+              <v:rect w14:anchorId="4B24907A" id="Rectangle 26" o:spid="_x0000_s1026" style="position:absolute;margin-left:235.7pt;margin-top:15.95pt;width:17pt;height:17.65pt;z-index:251698176;visibility:visible;mso-wrap-style:square;mso-width-percent:0;mso-height-percent:0;mso-wrap-distance-left:9pt;mso-wrap-distance-top:0;mso-wrap-distance-right:9pt;mso-wrap-distance-bottom:0;mso-position-horizontal:absolute;mso-position-horizontal-relative:text;mso-position-vertical:absolute;mso-position-vertical-relative:text;mso-width-percent:0;mso-height-percent:0;mso-width-relative:page;mso-height-relative:page;v-text-anchor:top" o:gfxdata="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" filled="f" strokecolor="yellow" strokeweight="4.5pt"/>
             </w:pict>
           </mc:Fallback>
         </mc:AlternateContent>
@@ -49878,7 +49892,7 @@
           </mc:Choice>
           <mc:Fallback>
             <w:pict>
-              <v:rect w14:anchorId="02C9F10C" id="Rectangle 25" o:spid="_x0000_s1026" style="position:absolute;margin-left:287.3pt;margin-top:16pt;width:17pt;height:17.65pt;z-index:251699200;visibility:visible;mso-wrap-style:square;mso-width-percent:0;mso-height-percent:0;mso-wrap-distance-left:9pt;mso-wrap-distance-top:0;mso-wrap-distance-right:9pt;mso-wrap-distance-bottom:0;mso-position-horizontal:absolute;mso-position-horizontal-relative:text;mso-position-vertical:absolute;mso-position-vertical-relative:text;mso-width-percent:0;mso-height-percent:0;mso-width-relative:page;mso-height-relative:page;v-text-anchor:top" o:gfxdata="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" filled="f" strokecolor="yellow" strokeweight="4.5pt"/>
+              <v:rect w14:anchorId="2D979747" id="Rectangle 25" o:spid="_x0000_s1026" style="position:absolute;margin-left:287.3pt;margin-top:16pt;width:17pt;height:17.65pt;z-index:251699200;visibility:visible;mso-wrap-style:square;mso-width-percent:0;mso-height-percent:0;mso-wrap-distance-left:9pt;mso-wrap-distance-top:0;mso-wrap-distance-right:9pt;mso-wrap-distance-bottom:0;mso-position-horizontal:absolute;mso-position-horizontal-relative:text;mso-position-vertical:absolute;mso-position-vertical-relative:text;mso-width-percent:0;mso-height-percent:0;mso-width-relative:page;mso-height-relative:page;v-text-anchor:top" o:gfxdata="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" filled="f" strokecolor="yellow" strokeweight="4.5pt"/>
             </w:pict>
           </mc:Fallback>
         </mc:AlternateContent>
@@ -62709,7 +62723,7 @@
 </file>
 
 <file path=customXml/itemProps1.xml><?xml version="1.0" encoding="utf-8"?>
-<ds:datastoreItem xmlns:ds="http://schemas.openxmlformats.org/officeDocument/2006/customXml" ds:itemID="{5E0333BE-D08A-4350-86F5-C814DB76F5EF}">
+<ds:datastoreItem xmlns:ds="http://schemas.openxmlformats.org/officeDocument/2006/customXml" ds:itemID="{07EC8A0A-2601-4B31-B5D9-2B142819B885}">
   <ds:schemaRefs>
     <ds:schemaRef ds:uri="http://schemas.openxmlformats.org/officeDocument/2006/bibliography"/>
   </ds:schemaRefs>

</xml_diff>